<commit_message>
Newest version of nu.nl
ok.
</commit_message>
<xml_diff>
--- a/Documentatie/Nu.nl.docx
+++ b/Documentatie/Nu.nl.docx
@@ -4,11 +4,14 @@
   <w:body>
     <w:p>
       <w:pPr>
-        <w:rPr>
-          <w:rFonts w:ascii="Arial" w:hAnsi="Arial" w:cs="Arial"/>
-          <w:b/>
-          <w:sz w:val="28"/>
-          <w:szCs w:val="28"/>
+        <w:textAlignment w:val="baseline"/>
+        <w:rPr>
+          <w:rFonts w:ascii="inherit" w:eastAsia="Times New Roman" w:hAnsi="inherit" w:cs="Times New Roman"/>
+          <w:b/>
+          <w:bCs/>
+          <w:color w:val="010050"/>
+          <w:sz w:val="20"/>
+          <w:szCs w:val="20"/>
         </w:rPr>
       </w:pPr>
       <w:r>
@@ -39,18 +42,11 @@
         <w:rPr>
           <w:rFonts w:ascii="Arial" w:hAnsi="Arial" w:cs="Arial"/>
           <w:b/>
-          <w:sz w:val="44"/>
-        </w:rPr>
-        <w:br/>
-      </w:r>
-      <w:r>
-        <w:rPr>
-          <w:rFonts w:ascii="Arial" w:hAnsi="Arial" w:cs="Arial"/>
-          <w:b/>
           <w:sz w:val="28"/>
           <w:szCs w:val="30"/>
         </w:rPr>
-        <w:t>24-01-2017</w:t>
+        <w:br/>
+        <w:t>Sport: Voetbal</w:t>
       </w:r>
       <w:r>
         <w:rPr>
@@ -60,7 +56,7 @@
           <w:szCs w:val="30"/>
         </w:rPr>
         <w:br/>
-        <w:t>Sport: Voetbal</w:t>
+        <w:t>Havenaar maakt na lange absentie rentree op trainingsveld ADO</w:t>
       </w:r>
       <w:r>
         <w:rPr>
@@ -70,7 +66,7 @@
           <w:szCs w:val="30"/>
         </w:rPr>
         <w:br/>
-        <w:t>Havenaar maakt na lange absentie rentree op trainingsveld ADO</w:t>
+        <w:t xml:space="preserve">Gepubliceerd: 24 januari 2017 </w:t>
       </w:r>
       <w:r>
         <w:rPr>
@@ -79,6 +75,79 @@
           <w:sz w:val="28"/>
           <w:szCs w:val="30"/>
         </w:rPr>
+        <w:t xml:space="preserve">om </w:t>
+      </w:r>
+      <w:r>
+        <w:rPr>
+          <w:rFonts w:ascii="Arial" w:hAnsi="Arial" w:cs="Arial"/>
+          <w:b/>
+          <w:sz w:val="28"/>
+          <w:szCs w:val="30"/>
+        </w:rPr>
+        <w:t>18:24</w:t>
+      </w:r>
+      <w:r>
+        <w:rPr>
+          <w:rFonts w:ascii="Arial" w:hAnsi="Arial" w:cs="Arial"/>
+          <w:b/>
+          <w:sz w:val="28"/>
+          <w:szCs w:val="30"/>
+        </w:rPr>
+        <w:br/>
+      </w:r>
+      <w:r>
+        <w:rPr>
+          <w:rFonts w:ascii="Arial" w:hAnsi="Arial" w:cs="Arial"/>
+          <w:szCs w:val="24"/>
+        </w:rPr>
+        <w:t>Mike is laatst uit zijn geboorteland Japan terug gekomen. Hij had een infectie waardoor hij lang in het ziekenhuis moest blijven. Maar voor dat hij nog echt zijn rentree maakt moet hij trainen. ADO laat weten dat ze het nog even laten wachten.</w:t>
+      </w:r>
+      <w:r>
+        <w:rPr>
+          <w:rFonts w:ascii="Arial" w:hAnsi="Arial" w:cs="Arial"/>
+          <w:szCs w:val="24"/>
+        </w:rPr>
+        <w:br/>
+      </w:r>
+      <w:r>
+        <w:rPr>
+          <w:rFonts w:ascii="Arial" w:hAnsi="Arial" w:cs="Arial"/>
+          <w:szCs w:val="24"/>
+        </w:rPr>
+        <w:br/>
+      </w:r>
+      <w:r>
+        <w:rPr>
+          <w:rFonts w:ascii="Arial" w:hAnsi="Arial" w:cs="Arial"/>
+          <w:b/>
+          <w:sz w:val="28"/>
+          <w:szCs w:val="30"/>
+        </w:rPr>
+        <w:t>Algemeen: Buitenland</w:t>
+      </w:r>
+      <w:r>
+        <w:rPr>
+          <w:rFonts w:ascii="Arial" w:hAnsi="Arial" w:cs="Arial"/>
+          <w:szCs w:val="24"/>
+        </w:rPr>
+        <w:br/>
+      </w:r>
+      <w:r>
+        <w:rPr>
+          <w:rFonts w:ascii="Arial" w:hAnsi="Arial" w:cs="Arial"/>
+          <w:b/>
+          <w:sz w:val="28"/>
+          <w:szCs w:val="30"/>
+        </w:rPr>
+        <w:t>Oostenrijker bouwde ‘test bom’ in Duitsland</w:t>
+      </w:r>
+      <w:r>
+        <w:rPr>
+          <w:rFonts w:ascii="Arial" w:hAnsi="Arial" w:cs="Arial"/>
+          <w:b/>
+          <w:sz w:val="28"/>
+          <w:szCs w:val="30"/>
+        </w:rPr>
         <w:br/>
         <w:t xml:space="preserve">Gepubliceerd: 24 januari 2017 </w:t>
       </w:r>
@@ -98,7 +167,29 @@
           <w:sz w:val="28"/>
           <w:szCs w:val="30"/>
         </w:rPr>
-        <w:t>18:24</w:t>
+        <w:t>15:01</w:t>
+      </w:r>
+      <w:r>
+        <w:rPr>
+          <w:rFonts w:ascii="Arial" w:hAnsi="Arial" w:cs="Arial"/>
+          <w:szCs w:val="24"/>
+        </w:rPr>
+        <w:br/>
+        <w:t>Een 17-jarige Oostenrijker met Albanese achtergrond werd vorige week gearresteerd op verdenking van het plannen van een aanslag in Wenen. Hij had een ‘test bom’ gemaakt in Duitsland. Later werd er nog een 21-jarige man opgepakt die bezig was met hetzelfde. Of ze samenwerkte weten ze nog niet. Maar ze hebben elkaar blijkbaar wel bezocht.</w:t>
+      </w:r>
+      <w:r>
+        <w:rPr>
+          <w:rFonts w:ascii="Arial" w:hAnsi="Arial" w:cs="Arial"/>
+          <w:szCs w:val="24"/>
+        </w:rPr>
+        <w:br/>
+      </w:r>
+      <w:r>
+        <w:rPr>
+          <w:rFonts w:ascii="Arial" w:hAnsi="Arial" w:cs="Arial"/>
+          <w:szCs w:val="24"/>
+        </w:rPr>
+        <w:br/>
       </w:r>
       <w:r>
         <w:rPr>
@@ -107,21 +198,60 @@
           <w:sz w:val="28"/>
           <w:szCs w:val="30"/>
         </w:rPr>
-        <w:br/>
+        <w:t>Tech: Games</w:t>
+      </w:r>
+      <w:r>
+        <w:rPr>
+          <w:rFonts w:ascii="Arial" w:hAnsi="Arial" w:cs="Arial"/>
+          <w:b/>
+          <w:sz w:val="28"/>
+          <w:szCs w:val="30"/>
+        </w:rPr>
+        <w:br/>
+        <w:t>Nieuwe Pokémon-game duikt plotseling op voor iOS en Android</w:t>
+      </w:r>
+      <w:r>
+        <w:rPr>
+          <w:rFonts w:ascii="Arial" w:hAnsi="Arial" w:cs="Arial"/>
+          <w:b/>
+          <w:sz w:val="28"/>
+          <w:szCs w:val="30"/>
+        </w:rPr>
+        <w:br/>
+        <w:t xml:space="preserve">Gepubliceerd: 24 januari 2017 </w:t>
+      </w:r>
+      <w:r>
+        <w:rPr>
+          <w:rFonts w:ascii="Arial" w:hAnsi="Arial" w:cs="Arial"/>
+          <w:b/>
+          <w:sz w:val="28"/>
+          <w:szCs w:val="30"/>
+        </w:rPr>
+        <w:t xml:space="preserve">om </w:t>
+      </w:r>
+      <w:r>
+        <w:rPr>
+          <w:rFonts w:ascii="Arial" w:hAnsi="Arial" w:cs="Arial"/>
+          <w:b/>
+          <w:sz w:val="28"/>
+          <w:szCs w:val="30"/>
+        </w:rPr>
+        <w:t>18:09</w:t>
       </w:r>
       <w:r>
         <w:rPr>
           <w:rFonts w:ascii="Arial" w:hAnsi="Arial" w:cs="Arial"/>
           <w:szCs w:val="24"/>
         </w:rPr>
-        <w:t>Mike is laatst uit zijn geboorteland Japan terug gekomen. Hij had een infectie waardoor hij lang in het ziekenhuis moest blijven. Maar voor dat hij nog echt zijn rentree maakt moet hij trainen. ADO laat weten dat ze het nog even laten wachten.</w:t>
+        <w:br/>
+        <w:t>Dinsdag is plotseling een nieuwe Pokémon-game verschenen voor iOS en Android. Het spel heet Pokémon Duel, een digitaal strategisch bordspel. Je speelt het op een digitaal bord met verschillende punten. Je kan ook Pokémon verzamelen uit de eerste generatie. Sommige uit de tweede generati</w:t>
       </w:r>
       <w:r>
         <w:rPr>
           <w:rFonts w:ascii="Arial" w:hAnsi="Arial" w:cs="Arial"/>
           <w:szCs w:val="24"/>
         </w:rPr>
-        <w:br/>
+        <w:t>e kunnen ook gevangen worden.</w:t>
       </w:r>
       <w:r>
         <w:rPr>
@@ -129,166 +259,6 @@
           <w:szCs w:val="24"/>
         </w:rPr>
         <w:br/>
-      </w:r>
-      <w:r>
-        <w:rPr>
-          <w:rFonts w:ascii="Arial" w:hAnsi="Arial" w:cs="Arial"/>
-          <w:b/>
-          <w:sz w:val="28"/>
-          <w:szCs w:val="30"/>
-        </w:rPr>
-        <w:t>Algemeen: Buitenland</w:t>
-      </w:r>
-      <w:r>
-        <w:rPr>
-          <w:rFonts w:ascii="Arial" w:hAnsi="Arial" w:cs="Arial"/>
-          <w:szCs w:val="24"/>
-        </w:rPr>
-        <w:br/>
-      </w:r>
-      <w:r>
-        <w:rPr>
-          <w:rFonts w:ascii="Arial" w:hAnsi="Arial" w:cs="Arial"/>
-          <w:b/>
-          <w:sz w:val="28"/>
-          <w:szCs w:val="30"/>
-        </w:rPr>
-        <w:t>Oostenrijker bouwde ‘test bom’ in Duitsland</w:t>
-      </w:r>
-      <w:r>
-        <w:rPr>
-          <w:rFonts w:ascii="Arial" w:hAnsi="Arial" w:cs="Arial"/>
-          <w:b/>
-          <w:sz w:val="28"/>
-          <w:szCs w:val="30"/>
-        </w:rPr>
-        <w:br/>
-        <w:t xml:space="preserve">Gepubliceerd: 24 januari 2017 </w:t>
-      </w:r>
-      <w:r>
-        <w:rPr>
-          <w:rFonts w:ascii="Arial" w:hAnsi="Arial" w:cs="Arial"/>
-          <w:b/>
-          <w:sz w:val="28"/>
-          <w:szCs w:val="30"/>
-        </w:rPr>
-        <w:t xml:space="preserve">om </w:t>
-      </w:r>
-      <w:r>
-        <w:rPr>
-          <w:rFonts w:ascii="Arial" w:hAnsi="Arial" w:cs="Arial"/>
-          <w:b/>
-          <w:sz w:val="28"/>
-          <w:szCs w:val="30"/>
-        </w:rPr>
-        <w:t>15:01</w:t>
-      </w:r>
-      <w:r>
-        <w:rPr>
-          <w:rFonts w:ascii="Arial" w:hAnsi="Arial" w:cs="Arial"/>
-          <w:szCs w:val="24"/>
-        </w:rPr>
-        <w:br/>
-        <w:t>Een 17-jarige Oostenrijker met Albanese achtergrond werd vorige week gearresteerd op verdenking van het plannen van een aanslag in Wenen. Hij had een ‘test bom’ gemaakt in Duitsland. Later werd er nog een 21-jarige man opgepakt die bezig was met hetzelfde. Of ze samenwerkte weten ze nog niet. Maar ze hebben elkaar blijkbaar wel bezocht.</w:t>
-      </w:r>
-      <w:r>
-        <w:rPr>
-          <w:rFonts w:ascii="Arial" w:hAnsi="Arial" w:cs="Arial"/>
-          <w:szCs w:val="24"/>
-        </w:rPr>
-        <w:br/>
-      </w:r>
-      <w:r>
-        <w:rPr>
-          <w:rFonts w:ascii="Arial" w:hAnsi="Arial" w:cs="Arial"/>
-          <w:szCs w:val="24"/>
-        </w:rPr>
-        <w:br/>
-      </w:r>
-      <w:r>
-        <w:rPr>
-          <w:rFonts w:ascii="Arial" w:hAnsi="Arial" w:cs="Arial"/>
-          <w:b/>
-          <w:sz w:val="28"/>
-          <w:szCs w:val="30"/>
-        </w:rPr>
-        <w:t>Tech: Games</w:t>
-      </w:r>
-      <w:r>
-        <w:rPr>
-          <w:rFonts w:ascii="Arial" w:hAnsi="Arial" w:cs="Arial"/>
-          <w:b/>
-          <w:sz w:val="28"/>
-          <w:szCs w:val="30"/>
-        </w:rPr>
-        <w:br/>
-        <w:t>Nieuwe Pokémon-game duikt plotseling op voor iOS en Android</w:t>
-      </w:r>
-      <w:r>
-        <w:rPr>
-          <w:rFonts w:ascii="Arial" w:hAnsi="Arial" w:cs="Arial"/>
-          <w:b/>
-          <w:sz w:val="28"/>
-          <w:szCs w:val="30"/>
-        </w:rPr>
-        <w:br/>
-        <w:t xml:space="preserve">Gepubliceerd: 24 januari 2017 </w:t>
-      </w:r>
-      <w:r>
-        <w:rPr>
-          <w:rFonts w:ascii="Arial" w:hAnsi="Arial" w:cs="Arial"/>
-          <w:b/>
-          <w:sz w:val="28"/>
-          <w:szCs w:val="30"/>
-        </w:rPr>
-        <w:t xml:space="preserve">om </w:t>
-      </w:r>
-      <w:r>
-        <w:rPr>
-          <w:rFonts w:ascii="Arial" w:hAnsi="Arial" w:cs="Arial"/>
-          <w:b/>
-          <w:sz w:val="28"/>
-          <w:szCs w:val="30"/>
-        </w:rPr>
-        <w:t>18:09</w:t>
-      </w:r>
-      <w:r>
-        <w:rPr>
-          <w:rFonts w:ascii="Arial" w:hAnsi="Arial" w:cs="Arial"/>
-          <w:szCs w:val="24"/>
-        </w:rPr>
-        <w:br/>
-        <w:t>Dinsdag is plotseling een nieuwe Pokémon-game verschenen voor iOS en Android. Het spel heet Pokémon Duel, een digitaal strategisch bordspel. Je speelt het op een digitaal bord met verschillende punten. Je kan ook Pokémon verzamelen uit de eerste generatie. Sommige uit de tweede generatie kunnen ook gevangen worden.</w:t>
-      </w:r>
-      <w:r>
-        <w:rPr>
-          <w:rFonts w:ascii="Arial" w:hAnsi="Arial" w:cs="Arial"/>
-          <w:szCs w:val="24"/>
-        </w:rPr>
-        <w:br/>
-      </w:r>
-      <w:r>
-        <w:rPr>
-          <w:rFonts w:ascii="Arial" w:hAnsi="Arial" w:cs="Arial"/>
-          <w:szCs w:val="24"/>
-        </w:rPr>
-        <w:br/>
-      </w:r>
-      <w:r>
-        <w:rPr>
-          <w:rFonts w:ascii="Arial" w:hAnsi="Arial" w:cs="Arial"/>
-          <w:szCs w:val="24"/>
-        </w:rPr>
-        <w:br/>
-      </w:r>
-      <w:r>
-        <w:rPr>
-          <w:rFonts w:ascii="Arial" w:hAnsi="Arial" w:cs="Arial"/>
-          <w:b/>
-          <w:sz w:val="28"/>
-          <w:szCs w:val="28"/>
-        </w:rPr>
-        <w:t>25-01-2017</w:t>
       </w:r>
       <w:r>
         <w:rPr>
@@ -371,6 +341,53 @@
       <w:r>
         <w:rPr>
           <w:rFonts w:ascii="Arial" w:hAnsi="Arial" w:cs="Arial"/>
+          <w:b/>
+          <w:sz w:val="28"/>
+          <w:szCs w:val="28"/>
+        </w:rPr>
+        <w:t>Algemeen: Binnenland</w:t>
+      </w:r>
+      <w:r>
+        <w:rPr>
+          <w:rFonts w:ascii="Arial" w:hAnsi="Arial" w:cs="Arial"/>
+          <w:b/>
+          <w:sz w:val="28"/>
+          <w:szCs w:val="28"/>
+        </w:rPr>
+        <w:br/>
+        <w:t>Minste moorden afgelopen 25 jaar in Drenthe en Zeeland</w:t>
+      </w:r>
+      <w:r>
+        <w:rPr>
+          <w:rFonts w:ascii="Arial" w:hAnsi="Arial" w:cs="Arial"/>
+          <w:b/>
+          <w:sz w:val="28"/>
+          <w:szCs w:val="28"/>
+        </w:rPr>
+        <w:br/>
+        <w:t xml:space="preserve">Gepubliceerd: 25 januari 2017 </w:t>
+      </w:r>
+      <w:r>
+        <w:rPr>
+          <w:rFonts w:ascii="Arial" w:hAnsi="Arial" w:cs="Arial"/>
+          <w:b/>
+          <w:sz w:val="28"/>
+          <w:szCs w:val="28"/>
+        </w:rPr>
+        <w:t xml:space="preserve">om </w:t>
+      </w:r>
+      <w:r>
+        <w:rPr>
+          <w:rFonts w:ascii="Arial" w:hAnsi="Arial" w:cs="Arial"/>
+          <w:b/>
+          <w:sz w:val="28"/>
+          <w:szCs w:val="28"/>
+        </w:rPr>
+        <w:t>23:16</w:t>
+      </w:r>
+      <w:r>
+        <w:rPr>
+          <w:rFonts w:ascii="Arial" w:hAnsi="Arial" w:cs="Arial"/>
           <w:sz w:val="24"/>
           <w:szCs w:val="24"/>
         </w:rPr>
@@ -379,6 +396,12 @@
       <w:r>
         <w:rPr>
           <w:rFonts w:ascii="Arial" w:hAnsi="Arial" w:cs="Arial"/>
+        </w:rPr>
+        <w:t>Drenthe en Zeeland zijn de afgelopen 25 jaar de veiligste provincies. Sinds 1991 zijn daar het minste moorden gepleegd. Amsterdam telde 802 moorden.</w:t>
+      </w:r>
+      <w:r>
+        <w:rPr>
+          <w:rFonts w:ascii="Arial" w:hAnsi="Arial" w:cs="Arial"/>
           <w:sz w:val="24"/>
           <w:szCs w:val="24"/>
         </w:rPr>
@@ -400,6 +423,213 @@
           <w:szCs w:val="28"/>
         </w:rPr>
         <w:lastRenderedPageBreak/>
+        <w:t>Economie: Zakelijk</w:t>
+      </w:r>
+      <w:r>
+        <w:rPr>
+          <w:rFonts w:ascii="Arial" w:hAnsi="Arial" w:cs="Arial"/>
+          <w:b/>
+          <w:sz w:val="28"/>
+          <w:szCs w:val="28"/>
+        </w:rPr>
+        <w:br/>
+        <w:t>Max Verstappen eist 350.000 euro voor filmpje met lookalike</w:t>
+      </w:r>
+      <w:r>
+        <w:rPr>
+          <w:rFonts w:ascii="Arial" w:hAnsi="Arial" w:cs="Arial"/>
+          <w:b/>
+          <w:sz w:val="28"/>
+          <w:szCs w:val="28"/>
+        </w:rPr>
+        <w:br/>
+        <w:t xml:space="preserve">Gepubliceerd: 25 januari 2017 </w:t>
+      </w:r>
+      <w:r>
+        <w:rPr>
+          <w:rFonts w:ascii="Arial" w:hAnsi="Arial" w:cs="Arial"/>
+          <w:b/>
+          <w:sz w:val="28"/>
+          <w:szCs w:val="28"/>
+        </w:rPr>
+        <w:t xml:space="preserve">om </w:t>
+      </w:r>
+      <w:r>
+        <w:rPr>
+          <w:rFonts w:ascii="Arial" w:hAnsi="Arial" w:cs="Arial"/>
+          <w:b/>
+          <w:sz w:val="28"/>
+          <w:szCs w:val="28"/>
+        </w:rPr>
+        <w:t>19:03</w:t>
+      </w:r>
+      <w:r>
+        <w:rPr>
+          <w:rFonts w:ascii="Arial" w:hAnsi="Arial" w:cs="Arial"/>
+          <w:szCs w:val="24"/>
+        </w:rPr>
+        <w:br/>
+        <w:t>Het management van Verstappen eist 350.000 euro van de online bezorgdienst Picnic omdat een reclamefilmpje is gepubliceerd door hun waar in een lookalike wordt gebruikt van Verstappen. Het filmpje was als grap bedoeld zegt de bezorgdienst. Het management laat het er niet bij zitten en neemt verdere stappen.</w:t>
+      </w:r>
+      <w:r>
+        <w:rPr>
+          <w:rFonts w:ascii="Arial" w:hAnsi="Arial" w:cs="Arial"/>
+          <w:szCs w:val="24"/>
+        </w:rPr>
+        <w:br/>
+      </w:r>
+      <w:r>
+        <w:rPr>
+          <w:rFonts w:ascii="Arial" w:hAnsi="Arial" w:cs="Arial"/>
+          <w:b/>
+          <w:sz w:val="28"/>
+          <w:szCs w:val="28"/>
+        </w:rPr>
+        <w:br/>
+        <w:t>Tech: Gadgets</w:t>
+      </w:r>
+      <w:r>
+        <w:rPr>
+          <w:rFonts w:ascii="Arial" w:hAnsi="Arial" w:cs="Arial"/>
+          <w:b/>
+          <w:sz w:val="28"/>
+          <w:szCs w:val="28"/>
+        </w:rPr>
+        <w:br/>
+        <w:t>Fabrikant slimme deurbellen krijgt investering van 100 miljoen eu</w:t>
+      </w:r>
+      <w:r>
+        <w:rPr>
+          <w:rFonts w:ascii="Arial" w:hAnsi="Arial" w:cs="Arial"/>
+          <w:b/>
+          <w:sz w:val="28"/>
+          <w:szCs w:val="28"/>
+        </w:rPr>
+        <w:t>ro</w:t>
+      </w:r>
+      <w:r>
+        <w:rPr>
+          <w:rFonts w:ascii="Arial" w:hAnsi="Arial" w:cs="Arial"/>
+          <w:b/>
+          <w:sz w:val="28"/>
+          <w:szCs w:val="28"/>
+        </w:rPr>
+        <w:br/>
+        <w:t>Gepubliceerd: 26 januari 2017</w:t>
+      </w:r>
+      <w:r>
+        <w:rPr>
+          <w:rFonts w:ascii="Arial" w:hAnsi="Arial" w:cs="Arial"/>
+          <w:b/>
+          <w:sz w:val="28"/>
+          <w:szCs w:val="28"/>
+        </w:rPr>
+        <w:t xml:space="preserve"> om 07:10</w:t>
+      </w:r>
+      <w:r>
+        <w:rPr>
+          <w:rFonts w:ascii="Arial" w:hAnsi="Arial" w:cs="Arial"/>
+          <w:szCs w:val="24"/>
+        </w:rPr>
+        <w:br/>
+        <w:t>Ring het bedrijf dat bekend is door slimme deurbellen heeft in een investeringsronde 100 miljoen euro opgehaald. De slimme deurbel bevat een camera waarmee je kan zien wie er voor de deur staat. En je kan op afstand met je telefoon zien wie er voor de deur staat. In Nederland kost de slimme deurbel 200 euro.</w:t>
+      </w:r>
+      <w:r>
+        <w:rPr>
+          <w:rFonts w:ascii="Arial" w:hAnsi="Arial" w:cs="Arial"/>
+          <w:b/>
+          <w:sz w:val="28"/>
+          <w:szCs w:val="28"/>
+        </w:rPr>
+        <w:br/>
+      </w:r>
+      <w:r>
+        <w:rPr>
+          <w:rFonts w:ascii="Arial" w:hAnsi="Arial" w:cs="Arial"/>
+          <w:b/>
+          <w:sz w:val="28"/>
+          <w:szCs w:val="28"/>
+        </w:rPr>
+        <w:br/>
+      </w:r>
+      <w:r>
+        <w:rPr>
+          <w:rFonts w:ascii="Arial" w:hAnsi="Arial" w:cs="Arial"/>
+          <w:b/>
+          <w:sz w:val="28"/>
+          <w:szCs w:val="28"/>
+        </w:rPr>
+        <w:t>Algemeen</w:t>
+      </w:r>
+      <w:r>
+        <w:rPr>
+          <w:rFonts w:ascii="Arial" w:hAnsi="Arial" w:cs="Arial"/>
+          <w:b/>
+          <w:sz w:val="28"/>
+          <w:szCs w:val="28"/>
+        </w:rPr>
+        <w:t>: Overige</w:t>
+      </w:r>
+      <w:r>
+        <w:rPr>
+          <w:rFonts w:ascii="Arial" w:hAnsi="Arial" w:cs="Arial"/>
+          <w:b/>
+          <w:sz w:val="28"/>
+          <w:szCs w:val="28"/>
+        </w:rPr>
+        <w:br/>
+        <w:t>NS voor de rechter om compensatie voor overvolle treinen</w:t>
+      </w:r>
+      <w:r>
+        <w:rPr>
+          <w:rFonts w:ascii="Arial" w:hAnsi="Arial" w:cs="Arial"/>
+          <w:b/>
+          <w:sz w:val="28"/>
+          <w:szCs w:val="28"/>
+        </w:rPr>
+        <w:br/>
+        <w:t>Gepubliceerd: 26 januari 2017 om 05:19</w:t>
+      </w:r>
+      <w:r>
+        <w:rPr>
+          <w:rFonts w:ascii="Arial" w:hAnsi="Arial" w:cs="Arial"/>
+          <w:b/>
+          <w:sz w:val="28"/>
+          <w:szCs w:val="28"/>
+        </w:rPr>
+        <w:br/>
+      </w:r>
+      <w:r>
+        <w:rPr>
+          <w:rFonts w:ascii="Arial" w:hAnsi="Arial" w:cs="Arial"/>
+        </w:rPr>
+        <w:t>ConsumentenClaim zegt namens meer dan 10.000 treinreizigers op te treden. De gang naar de rechter wordt gemaakt omdat de gesprekken met de NS geen oplossing brachten. Treinreizigers kunnen soms de treinen niet in omdat ze zó vol zitten. Soms bracht</w:t>
+      </w:r>
+      <w:r>
+        <w:rPr>
+          <w:rFonts w:ascii="Arial" w:hAnsi="Arial" w:cs="Arial"/>
+        </w:rPr>
+        <w:t xml:space="preserve"> het ook onveilige situaties op, omdat er geen handvaten zitten in de NS treinen en mensen soms wel 30 minuten moesten blijven staan.</w:t>
+      </w:r>
+      <w:r>
+        <w:rPr>
+          <w:rFonts w:ascii="Arial" w:hAnsi="Arial" w:cs="Arial"/>
+        </w:rPr>
+        <w:br/>
+      </w:r>
+      <w:r>
+        <w:rPr>
+          <w:rFonts w:ascii="Arial" w:hAnsi="Arial" w:cs="Arial"/>
+        </w:rPr>
+        <w:br/>
+      </w:r>
+      <w:r>
+        <w:rPr>
+          <w:rFonts w:ascii="Arial" w:hAnsi="Arial" w:cs="Arial"/>
+          <w:b/>
+          <w:sz w:val="28"/>
+          <w:szCs w:val="28"/>
+        </w:rPr>
         <w:t>Algemeen: Binnenland</w:t>
       </w:r>
       <w:r>
@@ -410,284 +640,679 @@
           <w:szCs w:val="28"/>
         </w:rPr>
         <w:br/>
-        <w:t>Minste moorden afgelopen 25 jaar in Drenthe en Zeeland</w:t>
-      </w:r>
-      <w:r>
-        <w:rPr>
-          <w:rFonts w:ascii="Arial" w:hAnsi="Arial" w:cs="Arial"/>
-          <w:b/>
-          <w:sz w:val="28"/>
-          <w:szCs w:val="28"/>
-        </w:rPr>
-        <w:br/>
-        <w:t xml:space="preserve">Gepubliceerd: 25 januari 2017 </w:t>
-      </w:r>
-      <w:r>
-        <w:rPr>
-          <w:rFonts w:ascii="Arial" w:hAnsi="Arial" w:cs="Arial"/>
-          <w:b/>
-          <w:sz w:val="28"/>
-          <w:szCs w:val="28"/>
-        </w:rPr>
-        <w:t xml:space="preserve">om </w:t>
-      </w:r>
-      <w:r>
-        <w:rPr>
-          <w:rFonts w:ascii="Arial" w:hAnsi="Arial" w:cs="Arial"/>
-          <w:b/>
-          <w:sz w:val="28"/>
-          <w:szCs w:val="28"/>
-        </w:rPr>
-        <w:t>23:16</w:t>
-      </w:r>
-      <w:r>
-        <w:rPr>
-          <w:rFonts w:ascii="Arial" w:hAnsi="Arial" w:cs="Arial"/>
-          <w:sz w:val="24"/>
-          <w:szCs w:val="24"/>
-        </w:rPr>
-        <w:br/>
-      </w:r>
-      <w:r>
-        <w:rPr>
-          <w:rFonts w:ascii="Arial" w:hAnsi="Arial" w:cs="Arial"/>
-        </w:rPr>
-        <w:t>Drenthe en Zeeland zijn de afgelopen 25 jaar de veiligste provincies. Sinds 1991 zijn daar het minste moorden gepleegd. Amsterdam telde 802 moorden.</w:t>
-      </w:r>
-      <w:r>
-        <w:rPr>
-          <w:rFonts w:ascii="Arial" w:hAnsi="Arial" w:cs="Arial"/>
-          <w:sz w:val="24"/>
-          <w:szCs w:val="24"/>
-        </w:rPr>
-        <w:br/>
-      </w:r>
-      <w:r>
-        <w:rPr>
-          <w:rFonts w:ascii="Arial" w:hAnsi="Arial" w:cs="Arial"/>
-          <w:sz w:val="24"/>
-          <w:szCs w:val="24"/>
-        </w:rPr>
-        <w:br/>
-      </w:r>
-      <w:r>
-        <w:rPr>
-          <w:rFonts w:ascii="Arial" w:hAnsi="Arial" w:cs="Arial"/>
-          <w:b/>
-          <w:sz w:val="28"/>
-          <w:szCs w:val="28"/>
-        </w:rPr>
-        <w:t>Economie: Zakelijk</w:t>
-      </w:r>
-      <w:r>
-        <w:rPr>
-          <w:rFonts w:ascii="Arial" w:hAnsi="Arial" w:cs="Arial"/>
-          <w:b/>
-          <w:sz w:val="28"/>
-          <w:szCs w:val="28"/>
-        </w:rPr>
-        <w:br/>
-        <w:t>Max Verstappen eist 350.000 euro voor filmpje met lookalike</w:t>
-      </w:r>
-      <w:r>
-        <w:rPr>
-          <w:rFonts w:ascii="Arial" w:hAnsi="Arial" w:cs="Arial"/>
-          <w:b/>
-          <w:sz w:val="28"/>
-          <w:szCs w:val="28"/>
-        </w:rPr>
-        <w:br/>
-        <w:t xml:space="preserve">Gepubliceerd: 25 januari 2017 </w:t>
-      </w:r>
-      <w:r>
-        <w:rPr>
-          <w:rFonts w:ascii="Arial" w:hAnsi="Arial" w:cs="Arial"/>
-          <w:b/>
-          <w:sz w:val="28"/>
-          <w:szCs w:val="28"/>
-        </w:rPr>
-        <w:t xml:space="preserve">om </w:t>
-      </w:r>
-      <w:r>
-        <w:rPr>
-          <w:rFonts w:ascii="Arial" w:hAnsi="Arial" w:cs="Arial"/>
-          <w:b/>
-          <w:sz w:val="28"/>
-          <w:szCs w:val="28"/>
-        </w:rPr>
-        <w:t>19:03</w:t>
-      </w:r>
-      <w:r>
-        <w:rPr>
-          <w:rFonts w:ascii="Arial" w:hAnsi="Arial" w:cs="Arial"/>
-          <w:szCs w:val="24"/>
-        </w:rPr>
-        <w:br/>
-        <w:t>Het management van Verstappen eist 350.000 euro van de online bezorgdienst Picnic omdat een reclamefilmpje is gepubliceerd door hun waar in een lookalike wordt gebruikt van Verstappen. Het filmpje was als grap bedoeld zegt de bezorgdienst. Het management laat het er niet bij zitten en neemt verdere stappen.</w:t>
-      </w:r>
-      <w:r>
-        <w:rPr>
-          <w:rFonts w:ascii="Arial" w:hAnsi="Arial" w:cs="Arial"/>
-          <w:szCs w:val="24"/>
-        </w:rPr>
-        <w:br/>
-      </w:r>
-      <w:r>
-        <w:rPr>
-          <w:rFonts w:ascii="Arial" w:hAnsi="Arial" w:cs="Arial"/>
-          <w:szCs w:val="24"/>
-        </w:rPr>
-        <w:br/>
-      </w:r>
-      <w:r>
-        <w:rPr>
-          <w:rFonts w:ascii="Arial" w:hAnsi="Arial" w:cs="Arial"/>
-          <w:b/>
-          <w:sz w:val="28"/>
-          <w:szCs w:val="28"/>
-        </w:rPr>
-        <w:t>26-01-2017</w:t>
-      </w:r>
-      <w:r>
-        <w:rPr>
-          <w:rFonts w:ascii="Arial" w:hAnsi="Arial" w:cs="Arial"/>
-          <w:b/>
-          <w:sz w:val="28"/>
-          <w:szCs w:val="28"/>
-        </w:rPr>
-        <w:br/>
-        <w:t>Tech: Gadgets</w:t>
-      </w:r>
-      <w:r>
-        <w:rPr>
-          <w:rFonts w:ascii="Arial" w:hAnsi="Arial" w:cs="Arial"/>
-          <w:b/>
-          <w:sz w:val="28"/>
-          <w:szCs w:val="28"/>
-        </w:rPr>
-        <w:br/>
-        <w:t>Fabrikant slimme deurbellen krijgt investering van 100 miljoen eu</w:t>
-      </w:r>
-      <w:r>
-        <w:rPr>
-          <w:rFonts w:ascii="Arial" w:hAnsi="Arial" w:cs="Arial"/>
-          <w:b/>
-          <w:sz w:val="28"/>
-          <w:szCs w:val="28"/>
-        </w:rPr>
-        <w:t>ro</w:t>
-      </w:r>
-      <w:r>
-        <w:rPr>
-          <w:rFonts w:ascii="Arial" w:hAnsi="Arial" w:cs="Arial"/>
-          <w:b/>
-          <w:sz w:val="28"/>
-          <w:szCs w:val="28"/>
-        </w:rPr>
-        <w:br/>
-        <w:t>Gepubliceerd: 26 januari 2017</w:t>
-      </w:r>
-      <w:r>
-        <w:rPr>
-          <w:rFonts w:ascii="Arial" w:hAnsi="Arial" w:cs="Arial"/>
-          <w:b/>
-          <w:sz w:val="28"/>
-          <w:szCs w:val="28"/>
-        </w:rPr>
-        <w:t xml:space="preserve"> om 07:10</w:t>
-      </w:r>
-      <w:r>
-        <w:rPr>
-          <w:rFonts w:ascii="Arial" w:hAnsi="Arial" w:cs="Arial"/>
-          <w:szCs w:val="24"/>
-        </w:rPr>
-        <w:br/>
-        <w:t>Ring het bedrijf dat bekend is door slimme deurbellen heeft in een investeringsronde 100 miljoen euro opgehaald. De slimme deurbel bevat een camera waarmee je kan zien wie er voor de deur staat. En je kan op afstand met je telefoon zien wie er voor de deur staat. In Nederland kost de slimme deurbel 200 euro.</w:t>
-      </w:r>
-      <w:r>
-        <w:rPr>
-          <w:rFonts w:ascii="Arial" w:hAnsi="Arial" w:cs="Arial"/>
-          <w:b/>
-          <w:sz w:val="28"/>
-          <w:szCs w:val="28"/>
-        </w:rPr>
-        <w:br/>
-      </w:r>
-      <w:r>
-        <w:rPr>
-          <w:rFonts w:ascii="Arial" w:hAnsi="Arial" w:cs="Arial"/>
-          <w:b/>
-          <w:sz w:val="28"/>
-          <w:szCs w:val="28"/>
-        </w:rPr>
-        <w:br/>
-      </w:r>
-      <w:r>
-        <w:rPr>
-          <w:rFonts w:ascii="Arial" w:hAnsi="Arial" w:cs="Arial"/>
-          <w:b/>
-          <w:sz w:val="28"/>
-          <w:szCs w:val="28"/>
-        </w:rPr>
-        <w:t>Algemeen</w:t>
-      </w:r>
-      <w:r>
-        <w:rPr>
-          <w:rFonts w:ascii="Arial" w:hAnsi="Arial" w:cs="Arial"/>
-          <w:b/>
-          <w:sz w:val="28"/>
-          <w:szCs w:val="28"/>
+        <w:t>Levering politiekleding mogelijk op de schop door bezorgproblemen</w:t>
+      </w:r>
+      <w:r>
+        <w:rPr>
+          <w:rFonts w:ascii="Arial" w:hAnsi="Arial" w:cs="Arial"/>
+          <w:b/>
+          <w:sz w:val="28"/>
+          <w:szCs w:val="28"/>
+        </w:rPr>
+        <w:br/>
+        <w:t>Gepubliceerd: 26 januari 2017 om 07:49</w:t>
+      </w:r>
+      <w:r>
+        <w:rPr>
+          <w:rFonts w:ascii="Arial" w:hAnsi="Arial" w:cs="Arial"/>
+        </w:rPr>
+        <w:br/>
+        <w:t>De bezorging van uniformen van de politie loopt niet altijd even zorgvuldig. Zelden gaat het mis met de bezorging. Nu blijkt dat de kledingpakketten bij afwezigheid soms bij de buren worden afgegeven. En soms worden ze geroutineerd maar komen ze niet goed aan. Laatst kwam er een aan bij de redactie van de krant Stentor.</w:t>
+      </w:r>
+      <w:r>
+        <w:rPr>
+          <w:rFonts w:ascii="Arial" w:hAnsi="Arial" w:cs="Arial"/>
+        </w:rPr>
+        <w:br/>
+      </w:r>
+      <w:r>
+        <w:rPr>
+          <w:rFonts w:ascii="Arial" w:hAnsi="Arial" w:cs="Arial"/>
+          <w:b/>
+          <w:sz w:val="28"/>
+          <w:szCs w:val="28"/>
+        </w:rPr>
+        <w:br/>
+        <w:t>Tech: Internet</w:t>
+      </w:r>
+      <w:r>
+        <w:rPr>
+          <w:rFonts w:ascii="Arial" w:hAnsi="Arial" w:cs="Arial"/>
+          <w:b/>
+          <w:sz w:val="28"/>
+          <w:szCs w:val="28"/>
+        </w:rPr>
+        <w:br/>
+        <w:t>Rotterdammer betaalt voor illegaal tonen films</w:t>
+      </w:r>
+      <w:r>
+        <w:rPr>
+          <w:rFonts w:ascii="Arial" w:hAnsi="Arial" w:cs="Arial"/>
+        </w:rPr>
+        <w:br/>
+      </w:r>
+      <w:r>
+        <w:rPr>
+          <w:rFonts w:ascii="Arial" w:hAnsi="Arial" w:cs="Arial"/>
+          <w:b/>
+          <w:sz w:val="28"/>
+          <w:szCs w:val="28"/>
+        </w:rPr>
+        <w:t>Gepubliceerd: 27 januari 2017 om 15:49</w:t>
+      </w:r>
+      <w:r>
+        <w:rPr>
+          <w:rFonts w:ascii="Arial" w:hAnsi="Arial" w:cs="Arial"/>
+        </w:rPr>
+        <w:br/>
+        <w:t>Een 23 jarige Rotterdammer die op een Facebook pagina films toonde die nog in de bioscoop moet draaien moest 7500 euro betalen. Brein-directeur Tim Kuik zei dat er sprake was van diefstal van inkomsten van bioscopen en rechthebbenden. Daar moet een einde aan komen. Hij probeerde geld te verdienen door aan mensen zijn films te laten zien</w:t>
+      </w:r>
+      <w:r>
+        <w:rPr>
+          <w:rFonts w:ascii="Arial" w:hAnsi="Arial" w:cs="Arial"/>
+        </w:rPr>
+        <w:br/>
+      </w:r>
+      <w:r>
+        <w:rPr>
+          <w:rFonts w:ascii="Arial" w:hAnsi="Arial" w:cs="Arial"/>
+        </w:rPr>
+        <w:br/>
+      </w:r>
+      <w:r>
+        <w:rPr>
+          <w:rFonts w:ascii="Arial" w:hAnsi="Arial" w:cs="Arial"/>
+          <w:b/>
+          <w:sz w:val="28"/>
+          <w:szCs w:val="28"/>
+        </w:rPr>
+        <w:br/>
+      </w:r>
+      <w:r>
+        <w:rPr>
+          <w:rFonts w:ascii="Arial" w:hAnsi="Arial" w:cs="Arial"/>
+          <w:b/>
+          <w:sz w:val="28"/>
+          <w:szCs w:val="28"/>
+        </w:rPr>
+        <w:lastRenderedPageBreak/>
+        <w:t>Algemeen: Buitenland</w:t>
+      </w:r>
+      <w:r>
+        <w:rPr>
+          <w:rFonts w:ascii="Arial" w:hAnsi="Arial" w:cs="Arial"/>
+          <w:b/>
+          <w:sz w:val="28"/>
+          <w:szCs w:val="28"/>
+        </w:rPr>
+        <w:br/>
+        <w:t>Russische radarbeelden MH17 ‘onleesbaar’</w:t>
+      </w:r>
+      <w:r>
+        <w:rPr>
+          <w:rFonts w:ascii="Arial" w:hAnsi="Arial" w:cs="Arial"/>
+          <w:b/>
+          <w:sz w:val="28"/>
+          <w:szCs w:val="28"/>
+        </w:rPr>
+        <w:br/>
+        <w:t>Gepubliceerd: 27 januari 2017 om 23:19</w:t>
+      </w:r>
+      <w:r>
+        <w:rPr>
+          <w:rFonts w:ascii="Arial" w:hAnsi="Arial" w:cs="Arial"/>
+          <w:b/>
+          <w:sz w:val="28"/>
+          <w:szCs w:val="28"/>
+        </w:rPr>
+        <w:br/>
+      </w:r>
+      <w:r>
+        <w:rPr>
+          <w:rFonts w:ascii="Arial" w:hAnsi="Arial" w:cs="Arial"/>
+        </w:rPr>
+        <w:t>De door Rusland geleverde radarbeelden van het Oekraïense luchtruim ten tijde van het neergeschoten vlucht MH17 zijn onvoldoende te lezen. Het Nederlandse Openbaar Ministerie heeft Moskou gevraagd de beelden opnieuw op te sturen. Maar dit keer in de goede format zodat ze kunnen worden uitgelezen. Het format van de beelden voldoet niet aan de VN-normen.</w:t>
+      </w:r>
+      <w:r>
+        <w:rPr>
+          <w:rFonts w:ascii="Arial" w:hAnsi="Arial" w:cs="Arial"/>
+        </w:rPr>
+        <w:br/>
+      </w:r>
+      <w:r>
+        <w:rPr>
+          <w:rFonts w:ascii="Arial" w:hAnsi="Arial" w:cs="Arial"/>
+        </w:rPr>
+        <w:br/>
+      </w:r>
+      <w:r>
+        <w:rPr>
+          <w:rFonts w:ascii="Arial" w:hAnsi="Arial" w:cs="Arial"/>
+          <w:b/>
+          <w:sz w:val="28"/>
+          <w:szCs w:val="28"/>
+        </w:rPr>
+        <w:t>Economie: Beurs</w:t>
+      </w:r>
+      <w:r>
+        <w:rPr>
+          <w:rFonts w:ascii="Arial" w:hAnsi="Arial" w:cs="Arial"/>
+          <w:b/>
+          <w:sz w:val="28"/>
+          <w:szCs w:val="28"/>
+        </w:rPr>
+        <w:br/>
+        <w:t>Cabinepersoneel British Airways gaat weer staken in februari</w:t>
+      </w:r>
+      <w:r>
+        <w:rPr>
+          <w:rFonts w:ascii="Arial" w:hAnsi="Arial" w:cs="Arial"/>
+          <w:b/>
+          <w:sz w:val="28"/>
+          <w:szCs w:val="28"/>
+        </w:rPr>
+        <w:br/>
+        <w:t>Gepubliceerd: 27 januari 2017 om 17:06</w:t>
+      </w:r>
+      <w:r>
+        <w:rPr>
+          <w:rFonts w:ascii="Arial" w:hAnsi="Arial" w:cs="Arial"/>
+          <w:b/>
+          <w:sz w:val="28"/>
+          <w:szCs w:val="28"/>
+        </w:rPr>
+        <w:br/>
+      </w:r>
+      <w:r>
+        <w:rPr>
+          <w:rFonts w:ascii="Arial" w:hAnsi="Arial" w:cs="Arial"/>
+        </w:rPr>
+        <w:t>Het cabinepersoneel van British Airways gaat in februari zes dagen staken omdat ze niet tevreden zijn met hun loon. Volgens de BBC wil het personeel 6 dagen het werk gaan neerleggen.</w:t>
+      </w:r>
+      <w:r>
+        <w:rPr>
+          <w:rFonts w:ascii="Arial" w:hAnsi="Arial" w:cs="Arial"/>
+        </w:rPr>
+        <w:t xml:space="preserve"> Personeel die na 2010 in dienst zijn getreden moeten het doen met slechtere arbeidsvoorwaarden dan mensen die eerder zijn aangenomen.</w:t>
+      </w:r>
+      <w:r>
+        <w:rPr>
+          <w:rFonts w:ascii="Arial" w:hAnsi="Arial" w:cs="Arial"/>
+        </w:rPr>
+        <w:br/>
+      </w:r>
+      <w:r>
+        <w:rPr>
+          <w:rFonts w:ascii="Arial" w:hAnsi="Arial" w:cs="Arial"/>
+          <w:b/>
+          <w:sz w:val="28"/>
+          <w:szCs w:val="28"/>
+        </w:rPr>
+        <w:br/>
+      </w:r>
+      <w:r>
+        <w:rPr>
+          <w:rFonts w:ascii="Arial" w:hAnsi="Arial" w:cs="Arial"/>
+          <w:b/>
+          <w:sz w:val="28"/>
+          <w:szCs w:val="28"/>
+        </w:rPr>
+        <w:t>Tech: Internet</w:t>
+      </w:r>
+      <w:r>
+        <w:rPr>
+          <w:rFonts w:ascii="Arial" w:hAnsi="Arial" w:cs="Arial"/>
+          <w:b/>
+          <w:sz w:val="28"/>
+          <w:szCs w:val="28"/>
+        </w:rPr>
+        <w:br/>
+        <w:t>Moederbedrijf Snapchat gaat volgende week naar de beurs</w:t>
+      </w:r>
+      <w:r>
+        <w:rPr>
+          <w:rFonts w:ascii="Arial" w:hAnsi="Arial" w:cs="Arial"/>
+          <w:b/>
+          <w:sz w:val="28"/>
+          <w:szCs w:val="28"/>
+        </w:rPr>
+        <w:br/>
+        <w:t>Gepubliceerd: 28 januari 2017 om 10:55</w:t>
+      </w:r>
+      <w:r>
+        <w:rPr>
+          <w:rFonts w:ascii="Arial" w:hAnsi="Arial" w:cs="Arial"/>
+          <w:b/>
+          <w:sz w:val="28"/>
+          <w:szCs w:val="28"/>
+        </w:rPr>
+        <w:br/>
+      </w:r>
+      <w:r>
+        <w:rPr>
+          <w:rFonts w:ascii="Arial" w:hAnsi="Arial" w:cs="Arial"/>
+        </w:rPr>
+        <w:t xml:space="preserve">Het moederbedrijf van Snapchat, Snap </w:t>
+      </w:r>
+      <w:proofErr w:type="spellStart"/>
+      <w:r>
+        <w:rPr>
+          <w:rFonts w:ascii="Arial" w:hAnsi="Arial" w:cs="Arial"/>
+        </w:rPr>
+        <w:t>Inc</w:t>
+      </w:r>
+      <w:proofErr w:type="spellEnd"/>
+      <w:r>
+        <w:rPr>
+          <w:rFonts w:ascii="Arial" w:hAnsi="Arial" w:cs="Arial"/>
+        </w:rPr>
+        <w:t xml:space="preserve">, gaat eind volgende week de beurs op. Het bedrijf zou dan ergens in maart de eerste aandelen kunnen aanbieden aan investeerders. Snap </w:t>
+      </w:r>
+      <w:proofErr w:type="spellStart"/>
+      <w:r>
+        <w:rPr>
+          <w:rFonts w:ascii="Arial" w:hAnsi="Arial" w:cs="Arial"/>
+        </w:rPr>
+        <w:t>Inc</w:t>
+      </w:r>
+      <w:proofErr w:type="spellEnd"/>
+      <w:r>
+        <w:rPr>
+          <w:rFonts w:ascii="Arial" w:hAnsi="Arial" w:cs="Arial"/>
+        </w:rPr>
+        <w:t xml:space="preserve"> wil met een waardering van 20 á 25 miljard dollar naar de beurs. Mocht de interesse hoog genoeg zijn zou de waarde zelfs nog kunnen gaan stijgen. Ze willen duidelijk maken dat ze aan de macht willen blijven.</w:t>
+      </w:r>
+      <w:r>
+        <w:rPr>
+          <w:rFonts w:ascii="Arial" w:hAnsi="Arial" w:cs="Arial"/>
+        </w:rPr>
+        <w:br/>
+      </w:r>
+      <w:r>
+        <w:rPr>
+          <w:rFonts w:ascii="Arial" w:hAnsi="Arial" w:cs="Arial"/>
+        </w:rPr>
+        <w:br/>
+      </w:r>
+      <w:r>
+        <w:rPr>
+          <w:rFonts w:ascii="Arial" w:hAnsi="Arial" w:cs="Arial"/>
+          <w:b/>
+          <w:sz w:val="28"/>
+          <w:szCs w:val="28"/>
+        </w:rPr>
+        <w:t>Algemeen: Buitenland</w:t>
+      </w:r>
+      <w:r>
+        <w:rPr>
+          <w:rFonts w:ascii="Arial" w:hAnsi="Arial" w:cs="Arial"/>
+          <w:b/>
+          <w:sz w:val="28"/>
+          <w:szCs w:val="28"/>
+        </w:rPr>
+        <w:br/>
+        <w:t>Trump belt met wereldleiders Merkel, Poetin en Hollande</w:t>
+      </w:r>
+      <w:r>
+        <w:rPr>
+          <w:rFonts w:ascii="Arial" w:hAnsi="Arial" w:cs="Arial"/>
+          <w:b/>
+          <w:sz w:val="28"/>
+          <w:szCs w:val="28"/>
+        </w:rPr>
+        <w:br/>
+        <w:t>Gepubliceerd: 28 januari 2017 om 19:59</w:t>
+      </w:r>
+      <w:r>
+        <w:rPr>
+          <w:rFonts w:ascii="Arial" w:hAnsi="Arial" w:cs="Arial"/>
+        </w:rPr>
+        <w:br/>
+        <w:t xml:space="preserve">Amerikaanse president Trump heeft zaterdag gebeld met Duitse bondskanselier Merkel, de Russische president Poetin en de Franse president Hollande. Merkel en Trump waren het met </w:t>
+      </w:r>
+      <w:r>
+        <w:rPr>
+          <w:rFonts w:ascii="Arial" w:hAnsi="Arial" w:cs="Arial"/>
+        </w:rPr>
+        <w:br/>
+      </w:r>
+      <w:r>
+        <w:rPr>
+          <w:rFonts w:ascii="Arial" w:hAnsi="Arial" w:cs="Arial"/>
+        </w:rPr>
+        <w:t>elkaar eens</w:t>
+      </w:r>
+      <w:r>
+        <w:rPr>
+          <w:rFonts w:ascii="Arial" w:hAnsi="Arial" w:cs="Arial"/>
+        </w:rPr>
+        <w:t xml:space="preserve"> over een eerlijke verdeling van de kosten van de NAVO. </w:t>
+      </w:r>
+      <w:r>
+        <w:rPr>
+          <w:rFonts w:ascii="Arial" w:hAnsi="Arial" w:cs="Arial"/>
+        </w:rPr>
+        <w:br/>
+      </w:r>
+      <w:r>
+        <w:rPr>
+          <w:rFonts w:ascii="Arial" w:hAnsi="Arial" w:cs="Arial"/>
+        </w:rPr>
+        <w:br/>
+      </w:r>
+      <w:r>
+        <w:rPr>
+          <w:rFonts w:ascii="Arial" w:hAnsi="Arial" w:cs="Arial"/>
+          <w:b/>
+          <w:sz w:val="28"/>
+          <w:szCs w:val="28"/>
+        </w:rPr>
+        <w:t>Zakelijk: Ondernemen</w:t>
+      </w:r>
+      <w:r>
+        <w:rPr>
+          <w:rFonts w:ascii="Arial" w:hAnsi="Arial" w:cs="Arial"/>
+          <w:b/>
+          <w:sz w:val="28"/>
+          <w:szCs w:val="28"/>
+        </w:rPr>
+        <w:br/>
+        <w:t>Tips om je bedrijfswebsite te optimaliseren voor de mobiele gebruiker</w:t>
+      </w:r>
+      <w:r>
+        <w:rPr>
+          <w:rFonts w:ascii="Arial" w:hAnsi="Arial" w:cs="Arial"/>
+          <w:b/>
+          <w:sz w:val="28"/>
+          <w:szCs w:val="28"/>
+        </w:rPr>
+        <w:br/>
+        <w:t>Gepubliceerd: 28 januari 2017 om 12:57</w:t>
+      </w:r>
+      <w:r>
+        <w:rPr>
+          <w:rFonts w:ascii="Arial" w:hAnsi="Arial" w:cs="Arial"/>
+        </w:rPr>
+        <w:br/>
+        <w:t>Bedrijven kunnen niet meer zonder een mobiele website. Een groot deel van de websitebezoekers komt via een telefoon. De lei geeft ook tips zoals dat je website gebruiksvriendelijk moet zijn. En zorg voor snelheid. Want zonder snelheid klikken je bezoekers het snel weg. Maak je website ook “Googlevriendelijk”. Alle websites die sneller laden dan 2 seconden zijn goed genoeg om een positieve waardering te krijgen bij Google.</w:t>
+      </w:r>
+      <w:r>
+        <w:rPr>
+          <w:rFonts w:ascii="Arial" w:hAnsi="Arial" w:cs="Arial"/>
+        </w:rPr>
+        <w:br/>
+      </w:r>
+      <w:r>
+        <w:rPr>
+          <w:rFonts w:ascii="Arial" w:hAnsi="Arial" w:cs="Arial"/>
+        </w:rPr>
+        <w:br/>
+      </w:r>
+      <w:r>
+        <w:rPr>
+          <w:rFonts w:ascii="Arial" w:hAnsi="Arial" w:cs="Arial"/>
+        </w:rPr>
+        <w:br/>
+      </w:r>
+      <w:r>
+        <w:rPr>
+          <w:rFonts w:ascii="Arial" w:hAnsi="Arial" w:cs="Arial"/>
+        </w:rPr>
+        <w:br/>
+      </w:r>
+      <w:r>
+        <w:rPr>
+          <w:rFonts w:ascii="Arial" w:hAnsi="Arial" w:cs="Arial"/>
+          <w:b/>
+          <w:sz w:val="28"/>
+          <w:szCs w:val="28"/>
+        </w:rPr>
+        <w:lastRenderedPageBreak/>
+        <w:t>Zakelijk: Economie</w:t>
+      </w:r>
+      <w:r>
+        <w:rPr>
+          <w:rFonts w:ascii="Arial" w:hAnsi="Arial" w:cs="Arial"/>
+        </w:rPr>
+        <w:br/>
+      </w:r>
+      <w:r>
+        <w:rPr>
+          <w:rFonts w:ascii="Arial" w:hAnsi="Arial" w:cs="Arial"/>
+          <w:b/>
+          <w:sz w:val="28"/>
+          <w:szCs w:val="28"/>
+        </w:rPr>
+        <w:t>Volkswagen roept honderdduizenden auto’s terug in VS</w:t>
+      </w:r>
+      <w:r>
+        <w:rPr>
+          <w:rFonts w:ascii="Arial" w:hAnsi="Arial" w:cs="Arial"/>
+          <w:b/>
+          <w:sz w:val="28"/>
+          <w:szCs w:val="28"/>
+        </w:rPr>
+        <w:br/>
+        <w:t>Gepubliceerd: 29 januari om 15:31</w:t>
+      </w:r>
+      <w:r>
+        <w:rPr>
+          <w:rFonts w:ascii="Arial" w:hAnsi="Arial" w:cs="Arial"/>
+          <w:b/>
+          <w:sz w:val="28"/>
+          <w:szCs w:val="28"/>
+        </w:rPr>
+        <w:br/>
+      </w:r>
+      <w:r>
+        <w:rPr>
+          <w:rFonts w:ascii="Arial" w:hAnsi="Arial" w:cs="Arial"/>
+        </w:rPr>
+        <w:t xml:space="preserve">Volkswagen roept zo’n 600.000 auto’s in de VS terug naar de garage vanwege mogelijke defecten aan airbags en waterpompen. Uit verklaring viel niet op te maken of de airbags van het Japanse bedrijf </w:t>
+      </w:r>
+      <w:proofErr w:type="spellStart"/>
+      <w:r>
+        <w:rPr>
+          <w:rFonts w:ascii="Arial" w:hAnsi="Arial" w:cs="Arial"/>
+        </w:rPr>
+        <w:t>Takata</w:t>
+      </w:r>
+      <w:proofErr w:type="spellEnd"/>
+      <w:r>
+        <w:rPr>
+          <w:rFonts w:ascii="Arial" w:hAnsi="Arial" w:cs="Arial"/>
+        </w:rPr>
+        <w:t xml:space="preserve"> komen. Het gaat in bijna alle gevallen die terug zijn geroepen om voertuigen van het dochterbedrijf Audi.</w:t>
+      </w:r>
+      <w:r>
+        <w:rPr>
+          <w:rFonts w:ascii="Arial" w:hAnsi="Arial" w:cs="Arial"/>
+        </w:rPr>
+        <w:br/>
+      </w:r>
+      <w:r>
+        <w:rPr>
+          <w:rFonts w:ascii="Arial" w:hAnsi="Arial" w:cs="Arial"/>
+        </w:rPr>
+        <w:br/>
+      </w:r>
+      <w:r>
+        <w:rPr>
+          <w:rFonts w:ascii="Arial" w:hAnsi="Arial" w:cs="Arial"/>
+          <w:b/>
+          <w:sz w:val="28"/>
+          <w:szCs w:val="28"/>
+        </w:rPr>
+        <w:t>Tech: Internet</w:t>
+      </w:r>
+      <w:r>
+        <w:rPr>
+          <w:rFonts w:ascii="Arial" w:hAnsi="Arial" w:cs="Arial"/>
+          <w:b/>
+          <w:sz w:val="28"/>
+          <w:szCs w:val="28"/>
+        </w:rPr>
+        <w:br/>
+      </w:r>
+      <w:proofErr w:type="spellStart"/>
+      <w:r>
+        <w:rPr>
+          <w:rFonts w:ascii="Arial" w:hAnsi="Arial" w:cs="Arial"/>
+          <w:b/>
+          <w:sz w:val="28"/>
+          <w:szCs w:val="28"/>
+        </w:rPr>
+        <w:t>Airbnb</w:t>
+      </w:r>
+      <w:proofErr w:type="spellEnd"/>
+      <w:r>
+        <w:rPr>
+          <w:rFonts w:ascii="Arial" w:hAnsi="Arial" w:cs="Arial"/>
+          <w:b/>
+          <w:sz w:val="28"/>
+          <w:szCs w:val="28"/>
+        </w:rPr>
+        <w:t xml:space="preserve"> biedt gratis overnachtingen voor mensen die de VS niet in mogen</w:t>
+      </w:r>
+      <w:r>
+        <w:rPr>
+          <w:rFonts w:ascii="Arial" w:hAnsi="Arial" w:cs="Arial"/>
+          <w:b/>
+          <w:sz w:val="28"/>
+          <w:szCs w:val="28"/>
+        </w:rPr>
+        <w:br/>
+        <w:t>Gepubliceerd: 29 januari om 11:25</w:t>
+      </w:r>
+      <w:r>
+        <w:rPr>
+          <w:rFonts w:ascii="Arial" w:hAnsi="Arial" w:cs="Arial"/>
+        </w:rPr>
+        <w:br/>
+      </w:r>
+      <w:proofErr w:type="spellStart"/>
+      <w:r>
+        <w:rPr>
+          <w:rFonts w:ascii="Arial" w:hAnsi="Arial" w:cs="Arial"/>
+        </w:rPr>
+        <w:t>Airbnb</w:t>
+      </w:r>
+      <w:proofErr w:type="spellEnd"/>
+      <w:r>
+        <w:rPr>
+          <w:rFonts w:ascii="Arial" w:hAnsi="Arial" w:cs="Arial"/>
+        </w:rPr>
+        <w:t xml:space="preserve"> biedt iedereen die door het inreisverbod van Trump de VS niet in mag gratis overnachtingen aan. </w:t>
+      </w:r>
+      <w:proofErr w:type="spellStart"/>
+      <w:r>
+        <w:rPr>
+          <w:rFonts w:ascii="Arial" w:hAnsi="Arial" w:cs="Arial"/>
+        </w:rPr>
+        <w:t>Airbnb</w:t>
+      </w:r>
+      <w:proofErr w:type="spellEnd"/>
+      <w:r>
+        <w:rPr>
+          <w:rFonts w:ascii="Arial" w:hAnsi="Arial" w:cs="Arial"/>
+        </w:rPr>
+        <w:t xml:space="preserve"> was niet de enige die zi</w:t>
+      </w:r>
+      <w:r>
+        <w:rPr>
+          <w:rFonts w:ascii="Arial" w:hAnsi="Arial" w:cs="Arial"/>
+        </w:rPr>
+        <w:t>0</w:t>
+      </w:r>
+      <w:r>
+        <w:rPr>
+          <w:rFonts w:ascii="Arial" w:hAnsi="Arial" w:cs="Arial"/>
+        </w:rPr>
+        <w:t xml:space="preserve">ch uitsprak tegen het presidentiële decreet van Trump. Velen anderen zoals </w:t>
+      </w:r>
+      <w:proofErr w:type="spellStart"/>
+      <w:r>
+        <w:rPr>
+          <w:rFonts w:ascii="Arial" w:hAnsi="Arial" w:cs="Arial"/>
+        </w:rPr>
+        <w:t>Elon</w:t>
+      </w:r>
+      <w:proofErr w:type="spellEnd"/>
+      <w:r>
+        <w:rPr>
+          <w:rFonts w:ascii="Arial" w:hAnsi="Arial" w:cs="Arial"/>
         </w:rPr>
         <w:t xml:space="preserve"> </w:t>
       </w:r>
-      <w:r>
-        <w:rPr>
-          <w:rFonts w:ascii="Arial" w:hAnsi="Arial" w:cs="Arial"/>
-          <w:b/>
-          <w:sz w:val="28"/>
-          <w:szCs w:val="28"/>
-        </w:rPr>
-        <w:br/>
-        <w:t>NS voor de rechter om compensatie voor overvolle treinen</w:t>
-      </w:r>
-      <w:r>
-        <w:rPr>
-          <w:rFonts w:ascii="Arial" w:hAnsi="Arial" w:cs="Arial"/>
-          <w:b/>
-          <w:sz w:val="28"/>
-          <w:szCs w:val="28"/>
-        </w:rPr>
-        <w:br/>
-        <w:t>Gepubliceerd: 26 januari 2017 om 05:19</w:t>
-      </w:r>
-      <w:r>
-        <w:rPr>
-          <w:rFonts w:ascii="Arial" w:hAnsi="Arial" w:cs="Arial"/>
-          <w:b/>
-          <w:sz w:val="28"/>
-          <w:szCs w:val="28"/>
-        </w:rPr>
-        <w:br/>
-      </w:r>
       <w:proofErr w:type="spellStart"/>
       <w:r>
         <w:rPr>
           <w:rFonts w:ascii="Arial" w:hAnsi="Arial" w:cs="Arial"/>
         </w:rPr>
-        <w:t>ConsumentenClaim</w:t>
+        <w:t>Musk</w:t>
       </w:r>
       <w:proofErr w:type="spellEnd"/>
       <w:r>
         <w:rPr>
           <w:rFonts w:ascii="Arial" w:hAnsi="Arial" w:cs="Arial"/>
         </w:rPr>
-        <w:t xml:space="preserve"> zegt namens meer dan 10.000 treinreizigers op te treden. De gang naar de rechter wordt gemaakt omdat de gesprekken met de NS geen oplossing brachten. Treinreizigers kunnen soms de treinen niet in omdat ze zó vol zitten. Soms bracht</w:t>
-      </w:r>
-      <w:r>
-        <w:rPr>
-          <w:rFonts w:ascii="Arial" w:hAnsi="Arial" w:cs="Arial"/>
-        </w:rPr>
-        <w:t xml:space="preserve"> het ook onveilige situaties op, omdat er geen handvaten zitten in de NS treinen en mensen soms wel 30 minuten moesten blijven staan.</w:t>
+        <w:t xml:space="preserve"> van Tesla en </w:t>
+      </w:r>
+      <w:proofErr w:type="spellStart"/>
+      <w:r>
+        <w:rPr>
+          <w:rFonts w:ascii="Arial" w:hAnsi="Arial" w:cs="Arial"/>
+        </w:rPr>
+        <w:t>SpaceX</w:t>
+      </w:r>
+      <w:proofErr w:type="spellEnd"/>
+      <w:r>
+        <w:rPr>
+          <w:rFonts w:ascii="Arial" w:hAnsi="Arial" w:cs="Arial"/>
+        </w:rPr>
+        <w:t xml:space="preserve">, Reed </w:t>
+      </w:r>
+      <w:proofErr w:type="spellStart"/>
+      <w:r>
+        <w:rPr>
+          <w:rFonts w:ascii="Arial" w:hAnsi="Arial" w:cs="Arial"/>
+        </w:rPr>
+        <w:t>Hasting</w:t>
+      </w:r>
+      <w:proofErr w:type="spellEnd"/>
+      <w:r>
+        <w:rPr>
+          <w:rFonts w:ascii="Arial" w:hAnsi="Arial" w:cs="Arial"/>
+        </w:rPr>
+        <w:t xml:space="preserve"> van </w:t>
+      </w:r>
+      <w:proofErr w:type="spellStart"/>
+      <w:r>
+        <w:rPr>
+          <w:rFonts w:ascii="Arial" w:hAnsi="Arial" w:cs="Arial"/>
+        </w:rPr>
+        <w:t>Netflix</w:t>
+      </w:r>
+      <w:proofErr w:type="spellEnd"/>
+      <w:r>
+        <w:rPr>
+          <w:rFonts w:ascii="Arial" w:hAnsi="Arial" w:cs="Arial"/>
+        </w:rPr>
+        <w:t xml:space="preserve"> en Mark </w:t>
+      </w:r>
+      <w:proofErr w:type="spellStart"/>
+      <w:r>
+        <w:rPr>
+          <w:rFonts w:ascii="Arial" w:hAnsi="Arial" w:cs="Arial"/>
+        </w:rPr>
+        <w:t>Zuckerberg</w:t>
+      </w:r>
+      <w:proofErr w:type="spellEnd"/>
+      <w:r>
+        <w:rPr>
+          <w:rFonts w:ascii="Arial" w:hAnsi="Arial" w:cs="Arial"/>
+        </w:rPr>
+        <w:t xml:space="preserve"> van Facebook waren ook tegen het inreisverbod van Trump. Zo heeft Google ook bijvoorbeeld mensen terug geroepen die afreisden naar de VS.</w:t>
       </w:r>
       <w:r>
         <w:rPr>
@@ -718,24 +1343,282 @@
           <w:szCs w:val="28"/>
         </w:rPr>
         <w:br/>
-        <w:t>Levering politiekleding mogelijk op de schop door bezorgproblemen</w:t>
-      </w:r>
-      <w:r>
-        <w:rPr>
-          <w:rFonts w:ascii="Arial" w:hAnsi="Arial" w:cs="Arial"/>
-          <w:b/>
-          <w:sz w:val="28"/>
-          <w:szCs w:val="28"/>
-        </w:rPr>
-        <w:br/>
-        <w:t>Gepubliceerd: 26 januari 2017 om 07:49</w:t>
-      </w:r>
-      <w:r>
-        <w:rPr>
-          <w:rFonts w:ascii="Arial" w:hAnsi="Arial" w:cs="Arial"/>
-        </w:rPr>
-        <w:br/>
-        <w:t>De bezorging van uniformen van de politie loopt niet altijd even zorgvuldig. Zelden gaat het mis met de bezorging. Nu blijkt dat de kledingpakketten bij afwezigheid soms bij de buren worden afgegeven. En soms worden ze geroutineerd maar komen ze niet goed aan. Laatst kwam er een aan bij de redactie van de krant Stentor.</w:t>
+        <w:t>Van Der Laan en Rutte wonen Holocaustherdenking bij in Amsterdam</w:t>
+      </w:r>
+      <w:r>
+        <w:rPr>
+          <w:rFonts w:ascii="Arial" w:hAnsi="Arial" w:cs="Arial"/>
+          <w:b/>
+          <w:sz w:val="28"/>
+          <w:szCs w:val="28"/>
+        </w:rPr>
+        <w:br/>
+        <w:t>Gepubliceerd: 29 januari 2017 om 11:13</w:t>
+      </w:r>
+      <w:r>
+        <w:rPr>
+          <w:rFonts w:ascii="Arial" w:hAnsi="Arial" w:cs="Arial"/>
+        </w:rPr>
+        <w:br/>
+        <w:t xml:space="preserve">In Amsterdam is zondag de Holocaust herdacht, de Jodenvervolging door de nazi’s in de Tweede Wereldoorlog. Voorafgaand aan de herdenking in het </w:t>
+      </w:r>
+      <w:proofErr w:type="spellStart"/>
+      <w:r>
+        <w:rPr>
+          <w:rFonts w:ascii="Arial" w:hAnsi="Arial" w:cs="Arial"/>
+        </w:rPr>
+        <w:t>Wertheimpark</w:t>
+      </w:r>
+      <w:proofErr w:type="spellEnd"/>
+      <w:r>
+        <w:rPr>
+          <w:rFonts w:ascii="Arial" w:hAnsi="Arial" w:cs="Arial"/>
+        </w:rPr>
+        <w:t xml:space="preserve"> was een stille toch vanaf het stadhuis. Premier Mark Rutte legde namens het kabinet samen met vicepremier Lodewijk Asscher een krans bij het Spiegelmonument.</w:t>
+      </w:r>
+      <w:r>
+        <w:rPr>
+          <w:rFonts w:ascii="Arial" w:hAnsi="Arial" w:cs="Arial"/>
+        </w:rPr>
+        <w:br/>
+      </w:r>
+      <w:r>
+        <w:rPr>
+          <w:rFonts w:ascii="Arial" w:hAnsi="Arial" w:cs="Arial"/>
+        </w:rPr>
+        <w:br/>
+      </w:r>
+      <w:r>
+        <w:rPr>
+          <w:rFonts w:ascii="Arial" w:hAnsi="Arial" w:cs="Arial"/>
+          <w:b/>
+          <w:sz w:val="28"/>
+        </w:rPr>
+        <w:t>Algemeen: Buitenland</w:t>
+      </w:r>
+      <w:r>
+        <w:rPr>
+          <w:rFonts w:ascii="Arial" w:hAnsi="Arial" w:cs="Arial"/>
+          <w:b/>
+          <w:sz w:val="28"/>
+        </w:rPr>
+        <w:br/>
+        <w:t>Iran voert test uit met ballistische ra</w:t>
+      </w:r>
+      <w:r>
+        <w:rPr>
+          <w:rFonts w:ascii="Arial" w:hAnsi="Arial" w:cs="Arial"/>
+          <w:b/>
+          <w:sz w:val="28"/>
+        </w:rPr>
+        <w:t>ket</w:t>
+      </w:r>
+      <w:r>
+        <w:rPr>
+          <w:rFonts w:ascii="Arial" w:hAnsi="Arial" w:cs="Arial"/>
+          <w:b/>
+          <w:sz w:val="28"/>
+        </w:rPr>
+        <w:br/>
+        <w:t>Gepubliceerd: 30 januari 2017 om 20:35</w:t>
+      </w:r>
+      <w:r>
+        <w:rPr>
+          <w:rFonts w:ascii="Arial" w:hAnsi="Arial" w:cs="Arial"/>
+        </w:rPr>
+        <w:br/>
+        <w:t>Iran heeft zondag een test uitgevoerd met een middellangeafstand</w:t>
+      </w:r>
+      <w:r>
+        <w:rPr>
+          <w:rFonts w:ascii="Arial" w:hAnsi="Arial" w:cs="Arial"/>
+        </w:rPr>
+        <w:t xml:space="preserve">sraket. Sean </w:t>
+      </w:r>
+      <w:r>
+        <w:rPr>
+          <w:rFonts w:ascii="Arial" w:hAnsi="Arial" w:cs="Arial"/>
+        </w:rPr>
+        <w:t>de chef van het Witte Huis zegt dat die op de hoogte is van de lancering. De raket vloog ongeveer 1000 kilometer en ontplofte toen in de lucht. De raket werd gelanceerd ongeveer van de hoofdstad van Iran (Teheran).</w:t>
+      </w:r>
+      <w:r>
+        <w:rPr>
+          <w:rFonts w:ascii="Arial" w:hAnsi="Arial" w:cs="Arial"/>
+        </w:rPr>
+        <w:br/>
+      </w:r>
+      <w:r>
+        <w:rPr>
+          <w:rFonts w:ascii="Arial" w:hAnsi="Arial" w:cs="Arial"/>
+        </w:rPr>
+        <w:br/>
+      </w:r>
+      <w:r>
+        <w:rPr>
+          <w:rFonts w:ascii="Arial" w:hAnsi="Arial" w:cs="Arial"/>
+          <w:b/>
+          <w:sz w:val="28"/>
+          <w:szCs w:val="28"/>
+        </w:rPr>
+        <w:t>Tech: Internet</w:t>
+      </w:r>
+      <w:r>
+        <w:rPr>
+          <w:rFonts w:ascii="Arial" w:hAnsi="Arial" w:cs="Arial"/>
+          <w:b/>
+          <w:sz w:val="28"/>
+          <w:szCs w:val="28"/>
+        </w:rPr>
+        <w:br/>
+        <w:t>Europol schroeft veiligheidsmaatregelen op na lekken terreurdossiers</w:t>
+      </w:r>
+      <w:r>
+        <w:rPr>
+          <w:rFonts w:ascii="Arial" w:hAnsi="Arial" w:cs="Arial"/>
+          <w:b/>
+          <w:sz w:val="28"/>
+          <w:szCs w:val="28"/>
+        </w:rPr>
+        <w:br/>
+        <w:t>Gepubliceerd: 30 januari 2017 om 18:41</w:t>
+      </w:r>
+      <w:r>
+        <w:rPr>
+          <w:rFonts w:ascii="Arial" w:hAnsi="Arial" w:cs="Arial"/>
+        </w:rPr>
+        <w:br/>
+        <w:t>Europol heeft de internet veiligheidsmaatregelen omhoog geschroefd na de onthulling over gelekte geheime terreurdossiers eind vorig jaar door een tv-programma Zembla.  We kunnen niet garanderen dat er nooit meer een menselijke fout plaats vind.</w:t>
+      </w:r>
+      <w:r>
+        <w:rPr>
+          <w:rFonts w:ascii="Arial" w:hAnsi="Arial" w:cs="Arial"/>
+        </w:rPr>
+        <w:br/>
+      </w:r>
+      <w:r>
+        <w:rPr>
+          <w:rFonts w:ascii="Arial" w:hAnsi="Arial" w:cs="Arial"/>
+        </w:rPr>
+        <w:br/>
+      </w:r>
+      <w:r>
+        <w:rPr>
+          <w:rFonts w:ascii="Arial" w:hAnsi="Arial" w:cs="Arial"/>
+        </w:rPr>
+        <w:br/>
+      </w:r>
+      <w:r>
+        <w:rPr>
+          <w:rFonts w:ascii="Arial" w:hAnsi="Arial" w:cs="Arial"/>
+        </w:rPr>
+        <w:br/>
+      </w:r>
+      <w:r>
+        <w:rPr>
+          <w:rFonts w:ascii="Arial" w:hAnsi="Arial" w:cs="Arial"/>
+          <w:b/>
+          <w:sz w:val="28"/>
+          <w:szCs w:val="28"/>
+        </w:rPr>
+        <w:lastRenderedPageBreak/>
+        <w:t>Overig: Dieren</w:t>
+      </w:r>
+      <w:r>
+        <w:rPr>
+          <w:rFonts w:ascii="Arial" w:hAnsi="Arial" w:cs="Arial"/>
+          <w:b/>
+          <w:sz w:val="28"/>
+          <w:szCs w:val="28"/>
+        </w:rPr>
+        <w:br/>
+        <w:t>‘</w:t>
+      </w:r>
+      <w:proofErr w:type="spellStart"/>
+      <w:r>
+        <w:rPr>
+          <w:rFonts w:ascii="Arial" w:hAnsi="Arial" w:cs="Arial"/>
+          <w:b/>
+          <w:sz w:val="28"/>
+          <w:szCs w:val="28"/>
+        </w:rPr>
+        <w:t>Lijger</w:t>
+      </w:r>
+      <w:proofErr w:type="spellEnd"/>
+      <w:r>
+        <w:rPr>
+          <w:rFonts w:ascii="Arial" w:hAnsi="Arial" w:cs="Arial"/>
+          <w:b/>
+          <w:sz w:val="28"/>
+          <w:szCs w:val="28"/>
+        </w:rPr>
+        <w:t>’ geboren in rondreizend circus</w:t>
+      </w:r>
+      <w:r>
+        <w:rPr>
+          <w:rFonts w:ascii="Arial" w:hAnsi="Arial" w:cs="Arial"/>
+          <w:b/>
+          <w:sz w:val="28"/>
+          <w:szCs w:val="28"/>
+        </w:rPr>
+        <w:br/>
+        <w:t>Gepubliceerd: 30 januari 2017 om 20:19</w:t>
+      </w:r>
+      <w:r>
+        <w:rPr>
+          <w:rFonts w:ascii="Arial" w:hAnsi="Arial" w:cs="Arial"/>
+        </w:rPr>
+        <w:br/>
+      </w:r>
+      <w:r>
+        <w:rPr>
+          <w:rFonts w:ascii="Arial" w:eastAsia="Times New Roman" w:hAnsi="Arial" w:cs="Arial"/>
+          <w:bCs/>
+        </w:rPr>
+        <w:t xml:space="preserve">In een rondreizend Russische circus is een zeldzame </w:t>
+      </w:r>
+      <w:proofErr w:type="spellStart"/>
+      <w:r>
+        <w:rPr>
+          <w:rFonts w:ascii="Arial" w:eastAsia="Times New Roman" w:hAnsi="Arial" w:cs="Arial"/>
+          <w:bCs/>
+        </w:rPr>
+        <w:t>lijger</w:t>
+      </w:r>
+      <w:proofErr w:type="spellEnd"/>
+      <w:r>
+        <w:rPr>
+          <w:rFonts w:ascii="Arial" w:eastAsia="Times New Roman" w:hAnsi="Arial" w:cs="Arial"/>
+          <w:bCs/>
+        </w:rPr>
+        <w:t xml:space="preserve"> geboren. Dat is een kruising tussen een mannetjesleeuw en een vrouwtjestijger. </w:t>
+      </w:r>
+      <w:r>
+        <w:rPr>
+          <w:rFonts w:ascii="Arial" w:eastAsia="Times New Roman" w:hAnsi="Arial" w:cs="Arial"/>
+        </w:rPr>
+        <w:t>In het wild komen die elkaar niet tegen. De bijzondere welp is gezond en levendig. Hij krijgt geitenmelk te drinken en heet Tsaar. Volwassen exemplaren kunnen 3,5 meter lang worden en 400 kilo wegen.</w:t>
+      </w:r>
+      <w:r>
+        <w:rPr>
+          <w:rFonts w:ascii="inherit" w:eastAsia="Times New Roman" w:hAnsi="inherit" w:cs="Times New Roman"/>
+          <w:b/>
+          <w:bCs/>
+          <w:color w:val="010050"/>
+          <w:sz w:val="20"/>
+          <w:szCs w:val="20"/>
+        </w:rPr>
+        <w:br/>
+      </w:r>
+      <w:r>
+        <w:rPr>
+          <w:rFonts w:ascii="inherit" w:eastAsia="Times New Roman" w:hAnsi="inherit" w:cs="Times New Roman"/>
+          <w:b/>
+          <w:bCs/>
+          <w:color w:val="010050"/>
+          <w:sz w:val="20"/>
+          <w:szCs w:val="20"/>
+        </w:rPr>
+        <w:br/>
       </w:r>
       <w:bookmarkStart w:id="0" w:name="_GoBack"/>
       <w:bookmarkEnd w:id="0"/>
@@ -748,6 +1631,56 @@
     </w:sectPr>
   </w:body>
 </w:document>
+</file>
+
+<file path=word/endnotes.xml><?xml version="1.0" encoding="utf-8"?>
+<w:endnotes xmlns:wpc="http://schemas.microsoft.com/office/word/2010/wordprocessingCanvas" xmlns:cx="http://schemas.microsoft.com/office/drawing/2014/chartex" xmlns:cx1="http://schemas.microsoft.com/office/drawing/2015/9/8/chartex" xmlns:cx2="http://schemas.microsoft.com/office/drawing/2015/10/21/chartex" xmlns:cx3="http://schemas.microsoft.com/office/drawing/2016/5/9/chartex" xmlns:cx4="http://schemas.microsoft.com/office/drawing/2016/5/10/chartex" xmlns:cx5="http://schemas.microsoft.com/office/drawing/2016/5/11/chartex" xmlns:mc="http://schemas.openxmlformats.org/markup-compatibility/2006" xmlns:o="urn:schemas-microsoft-com:office:office" xmlns:r="http://schemas.openxmlformats.org/officeDocument/2006/relationships" xmlns:m="http://schemas.openxmlformats.org/officeDocument/2006/math" xmlns:v="urn:schemas-microsoft-com:vml" xmlns:wp14="http://schemas.microsoft.com/office/word/2010/wordprocessingDrawing" xmlns:wp="http://schemas.openxmlformats.org/drawingml/2006/wordprocessingDrawing" xmlns:w10="urn:schemas-microsoft-com:office:word" xmlns:w="http://schemas.openxmlformats.org/wordprocessingml/2006/main" xmlns:w14="http://schemas.microsoft.com/office/word/2010/wordml" xmlns:w15="http://schemas.microsoft.com/office/word/2012/wordml" xmlns:w16se="http://schemas.microsoft.com/office/word/2015/wordml/symex" xmlns:wpg="http://schemas.microsoft.com/office/word/2010/wordprocessingGroup" xmlns:wpi="http://schemas.microsoft.com/office/word/2010/wordprocessingInk" xmlns:wne="http://schemas.microsoft.com/office/word/2006/wordml" xmlns:wps="http://schemas.microsoft.com/office/word/2010/wordprocessingShape" mc:Ignorable="w14 w15 w16se wp14">
+  <w:endnote w:type="separator" w:id="-1">
+    <w:p>
+      <w:pPr>
+        <w:spacing w:after="0" w:line="240" w:lineRule="auto"/>
+      </w:pPr>
+      <w:r>
+        <w:separator/>
+      </w:r>
+    </w:p>
+  </w:endnote>
+  <w:endnote w:type="continuationSeparator" w:id="0">
+    <w:p>
+      <w:pPr>
+        <w:spacing w:after="0" w:line="240" w:lineRule="auto"/>
+      </w:pPr>
+      <w:r>
+        <w:continuationSeparator/>
+      </w:r>
+    </w:p>
+  </w:endnote>
+</w:endnotes>
+</file>
+
+<file path=word/footnotes.xml><?xml version="1.0" encoding="utf-8"?>
+<w:footnotes xmlns:wpc="http://schemas.microsoft.com/office/word/2010/wordprocessingCanvas" xmlns:cx="http://schemas.microsoft.com/office/drawing/2014/chartex" xmlns:cx1="http://schemas.microsoft.com/office/drawing/2015/9/8/chartex" xmlns:cx2="http://schemas.microsoft.com/office/drawing/2015/10/21/chartex" xmlns:cx3="http://schemas.microsoft.com/office/drawing/2016/5/9/chartex" xmlns:cx4="http://schemas.microsoft.com/office/drawing/2016/5/10/chartex" xmlns:cx5="http://schemas.microsoft.com/office/drawing/2016/5/11/chartex" xmlns:mc="http://schemas.openxmlformats.org/markup-compatibility/2006" xmlns:o="urn:schemas-microsoft-com:office:office" xmlns:r="http://schemas.openxmlformats.org/officeDocument/2006/relationships" xmlns:m="http://schemas.openxmlformats.org/officeDocument/2006/math" xmlns:v="urn:schemas-microsoft-com:vml" xmlns:wp14="http://schemas.microsoft.com/office/word/2010/wordprocessingDrawing" xmlns:wp="http://schemas.openxmlformats.org/drawingml/2006/wordprocessingDrawing" xmlns:w10="urn:schemas-microsoft-com:office:word" xmlns:w="http://schemas.openxmlformats.org/wordprocessingml/2006/main" xmlns:w14="http://schemas.microsoft.com/office/word/2010/wordml" xmlns:w15="http://schemas.microsoft.com/office/word/2012/wordml" xmlns:w16se="http://schemas.microsoft.com/office/word/2015/wordml/symex" xmlns:wpg="http://schemas.microsoft.com/office/word/2010/wordprocessingGroup" xmlns:wpi="http://schemas.microsoft.com/office/word/2010/wordprocessingInk" xmlns:wne="http://schemas.microsoft.com/office/word/2006/wordml" xmlns:wps="http://schemas.microsoft.com/office/word/2010/wordprocessingShape" mc:Ignorable="w14 w15 w16se wp14">
+  <w:footnote w:type="separator" w:id="-1">
+    <w:p>
+      <w:pPr>
+        <w:spacing w:after="0" w:line="240" w:lineRule="auto"/>
+      </w:pPr>
+      <w:r>
+        <w:separator/>
+      </w:r>
+    </w:p>
+  </w:footnote>
+  <w:footnote w:type="continuationSeparator" w:id="0">
+    <w:p>
+      <w:pPr>
+        <w:spacing w:after="0" w:line="240" w:lineRule="auto"/>
+      </w:pPr>
+      <w:r>
+        <w:continuationSeparator/>
+      </w:r>
+    </w:p>
+  </w:footnote>
+</w:footnotes>
 </file>
 
 <file path=word/styles.xml><?xml version="1.0" encoding="utf-8"?>
@@ -1177,6 +2110,73 @@
     <w:semiHidden/>
     <w:unhideWhenUsed/>
   </w:style>
+  <w:style w:type="paragraph" w:styleId="Koptekst">
+    <w:name w:val="header"/>
+    <w:basedOn w:val="Standaard"/>
+    <w:link w:val="KoptekstChar"/>
+    <w:uiPriority w:val="99"/>
+    <w:unhideWhenUsed/>
+    <w:rsid w:val="0067148D"/>
+    <w:pPr>
+      <w:tabs>
+        <w:tab w:val="center" w:pos="4680"/>
+        <w:tab w:val="right" w:pos="9360"/>
+      </w:tabs>
+      <w:spacing w:after="0" w:line="240" w:lineRule="auto"/>
+    </w:pPr>
+  </w:style>
+  <w:style w:type="character" w:customStyle="1" w:styleId="KoptekstChar">
+    <w:name w:val="Koptekst Char"/>
+    <w:basedOn w:val="Standaardalinea-lettertype"/>
+    <w:link w:val="Koptekst"/>
+    <w:uiPriority w:val="99"/>
+    <w:rsid w:val="0067148D"/>
+    <w:rPr>
+      <w:lang w:val="nl-NL"/>
+    </w:rPr>
+  </w:style>
+  <w:style w:type="paragraph" w:styleId="Voettekst">
+    <w:name w:val="footer"/>
+    <w:basedOn w:val="Standaard"/>
+    <w:link w:val="VoettekstChar"/>
+    <w:uiPriority w:val="99"/>
+    <w:unhideWhenUsed/>
+    <w:rsid w:val="0067148D"/>
+    <w:pPr>
+      <w:tabs>
+        <w:tab w:val="center" w:pos="4680"/>
+        <w:tab w:val="right" w:pos="9360"/>
+      </w:tabs>
+      <w:spacing w:after="0" w:line="240" w:lineRule="auto"/>
+    </w:pPr>
+  </w:style>
+  <w:style w:type="character" w:customStyle="1" w:styleId="VoettekstChar">
+    <w:name w:val="Voettekst Char"/>
+    <w:basedOn w:val="Standaardalinea-lettertype"/>
+    <w:link w:val="Voettekst"/>
+    <w:uiPriority w:val="99"/>
+    <w:rsid w:val="0067148D"/>
+    <w:rPr>
+      <w:lang w:val="nl-NL"/>
+    </w:rPr>
+  </w:style>
+  <w:style w:type="paragraph" w:styleId="Normaalweb">
+    <w:name w:val="Normal (Web)"/>
+    <w:basedOn w:val="Standaard"/>
+    <w:uiPriority w:val="99"/>
+    <w:semiHidden/>
+    <w:unhideWhenUsed/>
+    <w:rsid w:val="00D4440A"/>
+    <w:pPr>
+      <w:spacing w:before="100" w:beforeAutospacing="1" w:after="100" w:afterAutospacing="1" w:line="240" w:lineRule="auto"/>
+    </w:pPr>
+    <w:rPr>
+      <w:rFonts w:ascii="Times New Roman" w:eastAsia="Times New Roman" w:hAnsi="Times New Roman" w:cs="Times New Roman"/>
+      <w:sz w:val="24"/>
+      <w:szCs w:val="24"/>
+      <w:lang w:val="en-US"/>
+    </w:rPr>
+  </w:style>
 </w:styles>
 </file>
 

</xml_diff>